<commit_message>
update NN, works better now
</commit_message>
<xml_diff>
--- a/mini-project/Initial draft.docx
+++ b/mini-project/Initial draft.docx
@@ -625,14 +625,23 @@
           <w:sz w:val="28"/>
           <w:szCs w:val="28"/>
         </w:rPr>
-        <w:t>, denoting a positive skew, with the majority of fires presenting in a small size.</w:t>
-      </w:r>
-      <w:r>
-        <w:rPr>
-          <w:sz w:val="28"/>
-          <w:szCs w:val="28"/>
-        </w:rPr>
-        <w:t xml:space="preserve"> To reduce the skewness and improve the symmetry, the logarithm function y = ln(x+1), which is a common transformation that tends to improve regression results for right-skewed targets was applied to area attribute. The final transformed variable will be the output of this work.</w:t>
+        <w:t>, denoting a positive skew, with the majority of fires presenting in a small size</w:t>
+      </w:r>
+      <w:r>
+        <w:rPr>
+          <w:sz w:val="28"/>
+          <w:szCs w:val="28"/>
+        </w:rPr>
+        <w:t xml:space="preserve">. </w:t>
+      </w:r>
+      <w:bookmarkStart w:id="2" w:name="_GoBack"/>
+      <w:bookmarkEnd w:id="2"/>
+      <w:r>
+        <w:rPr>
+          <w:sz w:val="28"/>
+          <w:szCs w:val="28"/>
+        </w:rPr>
+        <w:t>To reduce the skewness and improve the symmetry, the logarithm function y = ln(x+1), which is a common transformation that tends to improve regression results for right-skewed targets was applied to area attribute. The final transformed variable will be the output of this work.</w:t>
       </w:r>
     </w:p>
     <w:p>
@@ -1150,8 +1159,6 @@
         </w:rPr>
         <w:t>A p</w:t>
       </w:r>
-      <w:bookmarkStart w:id="2" w:name="_GoBack"/>
-      <w:bookmarkEnd w:id="2"/>
       <w:r>
         <w:rPr>
           <w:sz w:val="28"/>
@@ -1989,11 +1996,11 @@
         </c:dLbls>
         <c:gapWidth val="0"/>
         <c:overlap val="-100"/>
-        <c:axId val="-2118416144"/>
-        <c:axId val="-2118516496"/>
+        <c:axId val="-2115289328"/>
+        <c:axId val="-2115008544"/>
       </c:barChart>
       <c:catAx>
-        <c:axId val="-2118416144"/>
+        <c:axId val="-2115289328"/>
         <c:scaling>
           <c:orientation val="minMax"/>
         </c:scaling>
@@ -2091,7 +2098,7 @@
             <a:endParaRPr lang="en-US"/>
           </a:p>
         </c:txPr>
-        <c:crossAx val="-2118516496"/>
+        <c:crossAx val="-2115008544"/>
         <c:crosses val="autoZero"/>
         <c:auto val="1"/>
         <c:lblAlgn val="ctr"/>
@@ -2099,7 +2106,7 @@
         <c:noMultiLvlLbl val="0"/>
       </c:catAx>
       <c:valAx>
-        <c:axId val="-2118516496"/>
+        <c:axId val="-2115008544"/>
         <c:scaling>
           <c:orientation val="minMax"/>
         </c:scaling>
@@ -2199,7 +2206,7 @@
             <a:endParaRPr lang="en-US"/>
           </a:p>
         </c:txPr>
-        <c:crossAx val="-2118416144"/>
+        <c:crossAx val="-2115289328"/>
         <c:crosses val="autoZero"/>
         <c:crossBetween val="between"/>
       </c:valAx>
@@ -2413,11 +2420,11 @@
           <c:showBubbleSize val="0"/>
         </c:dLbls>
         <c:gapWidth val="0"/>
-        <c:axId val="-2119078720"/>
-        <c:axId val="-2119136944"/>
+        <c:axId val="-2097668688"/>
+        <c:axId val="-2097757888"/>
       </c:barChart>
       <c:catAx>
-        <c:axId val="-2119078720"/>
+        <c:axId val="-2097668688"/>
         <c:scaling>
           <c:orientation val="minMax"/>
         </c:scaling>
@@ -2460,7 +2467,7 @@
             <a:endParaRPr lang="en-US"/>
           </a:p>
         </c:txPr>
-        <c:crossAx val="-2119136944"/>
+        <c:crossAx val="-2097757888"/>
         <c:crosses val="autoZero"/>
         <c:auto val="1"/>
         <c:lblAlgn val="ctr"/>
@@ -2468,7 +2475,7 @@
         <c:noMultiLvlLbl val="0"/>
       </c:catAx>
       <c:valAx>
-        <c:axId val="-2119136944"/>
+        <c:axId val="-2097757888"/>
         <c:scaling>
           <c:orientation val="minMax"/>
         </c:scaling>
@@ -2560,7 +2567,7 @@
             <a:endParaRPr lang="en-US"/>
           </a:p>
         </c:txPr>
-        <c:crossAx val="-2119078720"/>
+        <c:crossAx val="-2097668688"/>
         <c:crosses val="autoZero"/>
         <c:crossBetween val="between"/>
       </c:valAx>

</xml_diff>